<commit_message>
solo falta agregar GLC al documento del manual tecnico
</commit_message>
<xml_diff>
--- a/Proyecto2/Documentación/Manual Tecnico.docx
+++ b/Proyecto2/Documentación/Manual Tecnico.docx
@@ -3686,6 +3686,577 @@
           <w:szCs w:val="24"/>
           <w:u w:val="single"/>
         </w:rPr>
+        <w:t>Método analizadorSintactico</w:t>
+      </w:r>
+    </w:p>
+    <w:p>
+      <w:pPr>
+        <w:jc w:val="both"/>
+        <w:rPr>
+          <w:rFonts w:ascii="Arial" w:hAnsi="Arial" w:cs="Arial"/>
+          <w:sz w:val="24"/>
+          <w:szCs w:val="24"/>
+        </w:rPr>
+      </w:pPr>
+      <w:r>
+        <w:rPr>
+          <w:rFonts w:ascii="Arial" w:hAnsi="Arial" w:cs="Arial"/>
+          <w:sz w:val="24"/>
+          <w:szCs w:val="24"/>
+        </w:rPr>
+        <w:t xml:space="preserve">Este método sirve para obtener los datos de la tabla de tokens y validar que se respete la estructura de las funciones y de los comentarios, por lo que se utiliza un bucle while para recorrer toda la tabla. En las validaciones if podrá observar que se va validando las opciones para las asignaciones de los valores que corresponden a sus determinados campos. Esto es algo que se repite en todo el método, por lo cual solo se agregan las otras imágenes. </w:t>
+      </w:r>
+    </w:p>
+    <w:p>
+      <w:pPr>
+        <w:jc w:val="both"/>
+        <w:rPr>
+          <w:rFonts w:ascii="Arial" w:hAnsi="Arial" w:cs="Arial"/>
+          <w:sz w:val="24"/>
+          <w:szCs w:val="24"/>
+        </w:rPr>
+      </w:pPr>
+      <w:r>
+        <w:rPr>
+          <w:rFonts w:ascii="Arial" w:hAnsi="Arial" w:cs="Arial"/>
+          <w:noProof/>
+          <w:sz w:val="24"/>
+          <w:szCs w:val="24"/>
+        </w:rPr>
+        <w:lastRenderedPageBreak/>
+        <w:drawing>
+          <wp:inline distT="0" distB="0" distL="0" distR="0" wp14:anchorId="433412B0" wp14:editId="3FBDCB1F">
+            <wp:extent cx="5943600" cy="3945890"/>
+            <wp:effectExtent l="0" t="0" r="0" b="0"/>
+            <wp:docPr id="72" name="Imagen 72" descr="Texto&#10;&#10;Descripción generada automáticamente"/>
+            <wp:cNvGraphicFramePr>
+              <a:graphicFrameLocks xmlns:a="http://schemas.openxmlformats.org/drawingml/2006/main" noChangeAspect="1"/>
+            </wp:cNvGraphicFramePr>
+            <a:graphic xmlns:a="http://schemas.openxmlformats.org/drawingml/2006/main">
+              <a:graphicData uri="http://schemas.openxmlformats.org/drawingml/2006/picture">
+                <pic:pic xmlns:pic="http://schemas.openxmlformats.org/drawingml/2006/picture">
+                  <pic:nvPicPr>
+                    <pic:cNvPr id="72" name="Imagen 72" descr="Texto&#10;&#10;Descripción generada automáticamente"/>
+                    <pic:cNvPicPr/>
+                  </pic:nvPicPr>
+                  <pic:blipFill>
+                    <a:blip r:embed="rId26">
+                      <a:extLst>
+                        <a:ext uri="{28A0092B-C50C-407E-A947-70E740481C1C}">
+                          <a14:useLocalDpi xmlns:a14="http://schemas.microsoft.com/office/drawing/2010/main" val="0"/>
+                        </a:ext>
+                      </a:extLst>
+                    </a:blip>
+                    <a:stretch>
+                      <a:fillRect/>
+                    </a:stretch>
+                  </pic:blipFill>
+                  <pic:spPr>
+                    <a:xfrm>
+                      <a:off x="0" y="0"/>
+                      <a:ext cx="5943600" cy="3945890"/>
+                    </a:xfrm>
+                    <a:prstGeom prst="rect">
+                      <a:avLst/>
+                    </a:prstGeom>
+                  </pic:spPr>
+                </pic:pic>
+              </a:graphicData>
+            </a:graphic>
+          </wp:inline>
+        </w:drawing>
+      </w:r>
+    </w:p>
+    <w:p>
+      <w:pPr>
+        <w:jc w:val="both"/>
+        <w:rPr>
+          <w:rFonts w:ascii="Arial" w:hAnsi="Arial" w:cs="Arial"/>
+          <w:sz w:val="24"/>
+          <w:szCs w:val="24"/>
+        </w:rPr>
+      </w:pPr>
+      <w:r>
+        <w:rPr>
+          <w:rFonts w:ascii="Arial" w:hAnsi="Arial" w:cs="Arial"/>
+          <w:noProof/>
+          <w:sz w:val="24"/>
+          <w:szCs w:val="24"/>
+        </w:rPr>
+        <w:drawing>
+          <wp:inline distT="0" distB="0" distL="0" distR="0" wp14:anchorId="6F262E4A" wp14:editId="26CAB868">
+            <wp:extent cx="5943600" cy="3969385"/>
+            <wp:effectExtent l="0" t="0" r="0" b="0"/>
+            <wp:docPr id="73" name="Imagen 73" descr="Texto&#10;&#10;Descripción generada automáticamente"/>
+            <wp:cNvGraphicFramePr>
+              <a:graphicFrameLocks xmlns:a="http://schemas.openxmlformats.org/drawingml/2006/main" noChangeAspect="1"/>
+            </wp:cNvGraphicFramePr>
+            <a:graphic xmlns:a="http://schemas.openxmlformats.org/drawingml/2006/main">
+              <a:graphicData uri="http://schemas.openxmlformats.org/drawingml/2006/picture">
+                <pic:pic xmlns:pic="http://schemas.openxmlformats.org/drawingml/2006/picture">
+                  <pic:nvPicPr>
+                    <pic:cNvPr id="73" name="Imagen 73" descr="Texto&#10;&#10;Descripción generada automáticamente"/>
+                    <pic:cNvPicPr/>
+                  </pic:nvPicPr>
+                  <pic:blipFill>
+                    <a:blip r:embed="rId27">
+                      <a:extLst>
+                        <a:ext uri="{28A0092B-C50C-407E-A947-70E740481C1C}">
+                          <a14:useLocalDpi xmlns:a14="http://schemas.microsoft.com/office/drawing/2010/main" val="0"/>
+                        </a:ext>
+                      </a:extLst>
+                    </a:blip>
+                    <a:stretch>
+                      <a:fillRect/>
+                    </a:stretch>
+                  </pic:blipFill>
+                  <pic:spPr>
+                    <a:xfrm>
+                      <a:off x="0" y="0"/>
+                      <a:ext cx="5943600" cy="3969385"/>
+                    </a:xfrm>
+                    <a:prstGeom prst="rect">
+                      <a:avLst/>
+                    </a:prstGeom>
+                  </pic:spPr>
+                </pic:pic>
+              </a:graphicData>
+            </a:graphic>
+          </wp:inline>
+        </w:drawing>
+      </w:r>
+    </w:p>
+    <w:p>
+      <w:pPr>
+        <w:jc w:val="both"/>
+        <w:rPr>
+          <w:rFonts w:ascii="Arial" w:hAnsi="Arial" w:cs="Arial"/>
+          <w:sz w:val="24"/>
+          <w:szCs w:val="24"/>
+        </w:rPr>
+      </w:pPr>
+      <w:r>
+        <w:rPr>
+          <w:rFonts w:ascii="Arial" w:hAnsi="Arial" w:cs="Arial"/>
+          <w:noProof/>
+          <w:sz w:val="24"/>
+          <w:szCs w:val="24"/>
+        </w:rPr>
+        <w:lastRenderedPageBreak/>
+        <w:drawing>
+          <wp:inline distT="0" distB="0" distL="0" distR="0" wp14:anchorId="4A113A6F" wp14:editId="11FB8733">
+            <wp:extent cx="5943600" cy="3929380"/>
+            <wp:effectExtent l="0" t="0" r="0" b="0"/>
+            <wp:docPr id="74" name="Imagen 74" descr="Texto&#10;&#10;Descripción generada automáticamente"/>
+            <wp:cNvGraphicFramePr>
+              <a:graphicFrameLocks xmlns:a="http://schemas.openxmlformats.org/drawingml/2006/main" noChangeAspect="1"/>
+            </wp:cNvGraphicFramePr>
+            <a:graphic xmlns:a="http://schemas.openxmlformats.org/drawingml/2006/main">
+              <a:graphicData uri="http://schemas.openxmlformats.org/drawingml/2006/picture">
+                <pic:pic xmlns:pic="http://schemas.openxmlformats.org/drawingml/2006/picture">
+                  <pic:nvPicPr>
+                    <pic:cNvPr id="74" name="Imagen 74" descr="Texto&#10;&#10;Descripción generada automáticamente"/>
+                    <pic:cNvPicPr/>
+                  </pic:nvPicPr>
+                  <pic:blipFill>
+                    <a:blip r:embed="rId28">
+                      <a:extLst>
+                        <a:ext uri="{28A0092B-C50C-407E-A947-70E740481C1C}">
+                          <a14:useLocalDpi xmlns:a14="http://schemas.microsoft.com/office/drawing/2010/main" val="0"/>
+                        </a:ext>
+                      </a:extLst>
+                    </a:blip>
+                    <a:stretch>
+                      <a:fillRect/>
+                    </a:stretch>
+                  </pic:blipFill>
+                  <pic:spPr>
+                    <a:xfrm>
+                      <a:off x="0" y="0"/>
+                      <a:ext cx="5943600" cy="3929380"/>
+                    </a:xfrm>
+                    <a:prstGeom prst="rect">
+                      <a:avLst/>
+                    </a:prstGeom>
+                  </pic:spPr>
+                </pic:pic>
+              </a:graphicData>
+            </a:graphic>
+          </wp:inline>
+        </w:drawing>
+      </w:r>
+    </w:p>
+    <w:p>
+      <w:pPr>
+        <w:jc w:val="both"/>
+        <w:rPr>
+          <w:rFonts w:ascii="Arial" w:hAnsi="Arial" w:cs="Arial"/>
+          <w:sz w:val="24"/>
+          <w:szCs w:val="24"/>
+        </w:rPr>
+      </w:pPr>
+      <w:r>
+        <w:rPr>
+          <w:rFonts w:ascii="Arial" w:hAnsi="Arial" w:cs="Arial"/>
+          <w:noProof/>
+          <w:sz w:val="24"/>
+          <w:szCs w:val="24"/>
+        </w:rPr>
+        <w:drawing>
+          <wp:inline distT="0" distB="0" distL="0" distR="0" wp14:anchorId="797E5EF4" wp14:editId="000DB606">
+            <wp:extent cx="5943600" cy="1489075"/>
+            <wp:effectExtent l="0" t="0" r="0" b="0"/>
+            <wp:docPr id="75" name="Imagen 75" descr="Imagen que contiene Texto&#10;&#10;Descripción generada automáticamente"/>
+            <wp:cNvGraphicFramePr>
+              <a:graphicFrameLocks xmlns:a="http://schemas.openxmlformats.org/drawingml/2006/main" noChangeAspect="1"/>
+            </wp:cNvGraphicFramePr>
+            <a:graphic xmlns:a="http://schemas.openxmlformats.org/drawingml/2006/main">
+              <a:graphicData uri="http://schemas.openxmlformats.org/drawingml/2006/picture">
+                <pic:pic xmlns:pic="http://schemas.openxmlformats.org/drawingml/2006/picture">
+                  <pic:nvPicPr>
+                    <pic:cNvPr id="75" name="Imagen 75" descr="Imagen que contiene Texto&#10;&#10;Descripción generada automáticamente"/>
+                    <pic:cNvPicPr/>
+                  </pic:nvPicPr>
+                  <pic:blipFill>
+                    <a:blip r:embed="rId29" cstate="print">
+                      <a:extLst>
+                        <a:ext uri="{28A0092B-C50C-407E-A947-70E740481C1C}">
+                          <a14:useLocalDpi xmlns:a14="http://schemas.microsoft.com/office/drawing/2010/main" val="0"/>
+                        </a:ext>
+                      </a:extLst>
+                    </a:blip>
+                    <a:stretch>
+                      <a:fillRect/>
+                    </a:stretch>
+                  </pic:blipFill>
+                  <pic:spPr>
+                    <a:xfrm>
+                      <a:off x="0" y="0"/>
+                      <a:ext cx="5943600" cy="1489075"/>
+                    </a:xfrm>
+                    <a:prstGeom prst="rect">
+                      <a:avLst/>
+                    </a:prstGeom>
+                  </pic:spPr>
+                </pic:pic>
+              </a:graphicData>
+            </a:graphic>
+          </wp:inline>
+        </w:drawing>
+      </w:r>
+    </w:p>
+    <w:p>
+      <w:pPr>
+        <w:jc w:val="center"/>
+        <w:rPr>
+          <w:rFonts w:ascii="Arial" w:hAnsi="Arial" w:cs="Arial"/>
+          <w:b/>
+          <w:bCs/>
+          <w:sz w:val="24"/>
+          <w:szCs w:val="24"/>
+          <w:u w:val="single"/>
+        </w:rPr>
+      </w:pPr>
+      <w:r>
+        <w:rPr>
+          <w:rFonts w:ascii="Arial" w:hAnsi="Arial" w:cs="Arial"/>
+          <w:b/>
+          <w:bCs/>
+          <w:sz w:val="24"/>
+          <w:szCs w:val="24"/>
+          <w:u w:val="single"/>
+        </w:rPr>
+        <w:t>Método escribiendoArchivo</w:t>
+      </w:r>
+    </w:p>
+    <w:p>
+      <w:pPr>
+        <w:jc w:val="both"/>
+        <w:rPr>
+          <w:rFonts w:ascii="Arial" w:hAnsi="Arial" w:cs="Arial"/>
+          <w:sz w:val="24"/>
+          <w:szCs w:val="24"/>
+        </w:rPr>
+      </w:pPr>
+      <w:r>
+        <w:rPr>
+          <w:rFonts w:ascii="Arial" w:hAnsi="Arial" w:cs="Arial"/>
+          <w:sz w:val="24"/>
+          <w:szCs w:val="24"/>
+        </w:rPr>
+        <w:t>Este método básicamente realiza lo mismo que el método anterior, solamente que las validaciones no almacenan nada ya que solamente se requiere que se reconozca los datos para poder convertirlos a sentencias mongoDB, al final retorna la cadena donde se almacenaron las sentencias.</w:t>
+      </w:r>
+    </w:p>
+    <w:p>
+      <w:pPr>
+        <w:jc w:val="both"/>
+        <w:rPr>
+          <w:rFonts w:ascii="Arial" w:hAnsi="Arial" w:cs="Arial"/>
+          <w:sz w:val="24"/>
+          <w:szCs w:val="24"/>
+        </w:rPr>
+      </w:pPr>
+      <w:r>
+        <w:rPr>
+          <w:rFonts w:ascii="Arial" w:hAnsi="Arial" w:cs="Arial"/>
+          <w:noProof/>
+          <w:sz w:val="24"/>
+          <w:szCs w:val="24"/>
+        </w:rPr>
+        <w:lastRenderedPageBreak/>
+        <w:drawing>
+          <wp:inline distT="0" distB="0" distL="0" distR="0" wp14:anchorId="290CAF91" wp14:editId="66B807AB">
+            <wp:extent cx="5943600" cy="4566285"/>
+            <wp:effectExtent l="0" t="0" r="0" b="5715"/>
+            <wp:docPr id="76" name="Imagen 76" descr="Texto&#10;&#10;Descripción generada automáticamente"/>
+            <wp:cNvGraphicFramePr>
+              <a:graphicFrameLocks xmlns:a="http://schemas.openxmlformats.org/drawingml/2006/main" noChangeAspect="1"/>
+            </wp:cNvGraphicFramePr>
+            <a:graphic xmlns:a="http://schemas.openxmlformats.org/drawingml/2006/main">
+              <a:graphicData uri="http://schemas.openxmlformats.org/drawingml/2006/picture">
+                <pic:pic xmlns:pic="http://schemas.openxmlformats.org/drawingml/2006/picture">
+                  <pic:nvPicPr>
+                    <pic:cNvPr id="76" name="Imagen 76" descr="Texto&#10;&#10;Descripción generada automáticamente"/>
+                    <pic:cNvPicPr/>
+                  </pic:nvPicPr>
+                  <pic:blipFill>
+                    <a:blip r:embed="rId30">
+                      <a:extLst>
+                        <a:ext uri="{28A0092B-C50C-407E-A947-70E740481C1C}">
+                          <a14:useLocalDpi xmlns:a14="http://schemas.microsoft.com/office/drawing/2010/main" val="0"/>
+                        </a:ext>
+                      </a:extLst>
+                    </a:blip>
+                    <a:stretch>
+                      <a:fillRect/>
+                    </a:stretch>
+                  </pic:blipFill>
+                  <pic:spPr>
+                    <a:xfrm>
+                      <a:off x="0" y="0"/>
+                      <a:ext cx="5943600" cy="4566285"/>
+                    </a:xfrm>
+                    <a:prstGeom prst="rect">
+                      <a:avLst/>
+                    </a:prstGeom>
+                  </pic:spPr>
+                </pic:pic>
+              </a:graphicData>
+            </a:graphic>
+          </wp:inline>
+        </w:drawing>
+      </w:r>
+    </w:p>
+    <w:p>
+      <w:pPr>
+        <w:jc w:val="both"/>
+        <w:rPr>
+          <w:rFonts w:ascii="Arial" w:hAnsi="Arial" w:cs="Arial"/>
+          <w:sz w:val="24"/>
+          <w:szCs w:val="24"/>
+        </w:rPr>
+      </w:pPr>
+      <w:r>
+        <w:rPr>
+          <w:rFonts w:ascii="Arial" w:hAnsi="Arial" w:cs="Arial"/>
+          <w:noProof/>
+          <w:sz w:val="24"/>
+          <w:szCs w:val="24"/>
+        </w:rPr>
+        <w:lastRenderedPageBreak/>
+        <w:drawing>
+          <wp:inline distT="0" distB="0" distL="0" distR="0" wp14:anchorId="3D0B293A" wp14:editId="70396471">
+            <wp:extent cx="5943600" cy="4194175"/>
+            <wp:effectExtent l="0" t="0" r="0" b="0"/>
+            <wp:docPr id="77" name="Imagen 77" descr="Texto&#10;&#10;Descripción generada automáticamente"/>
+            <wp:cNvGraphicFramePr>
+              <a:graphicFrameLocks xmlns:a="http://schemas.openxmlformats.org/drawingml/2006/main" noChangeAspect="1"/>
+            </wp:cNvGraphicFramePr>
+            <a:graphic xmlns:a="http://schemas.openxmlformats.org/drawingml/2006/main">
+              <a:graphicData uri="http://schemas.openxmlformats.org/drawingml/2006/picture">
+                <pic:pic xmlns:pic="http://schemas.openxmlformats.org/drawingml/2006/picture">
+                  <pic:nvPicPr>
+                    <pic:cNvPr id="77" name="Imagen 77" descr="Texto&#10;&#10;Descripción generada automáticamente"/>
+                    <pic:cNvPicPr/>
+                  </pic:nvPicPr>
+                  <pic:blipFill>
+                    <a:blip r:embed="rId31">
+                      <a:extLst>
+                        <a:ext uri="{28A0092B-C50C-407E-A947-70E740481C1C}">
+                          <a14:useLocalDpi xmlns:a14="http://schemas.microsoft.com/office/drawing/2010/main" val="0"/>
+                        </a:ext>
+                      </a:extLst>
+                    </a:blip>
+                    <a:stretch>
+                      <a:fillRect/>
+                    </a:stretch>
+                  </pic:blipFill>
+                  <pic:spPr>
+                    <a:xfrm>
+                      <a:off x="0" y="0"/>
+                      <a:ext cx="5943600" cy="4194175"/>
+                    </a:xfrm>
+                    <a:prstGeom prst="rect">
+                      <a:avLst/>
+                    </a:prstGeom>
+                  </pic:spPr>
+                </pic:pic>
+              </a:graphicData>
+            </a:graphic>
+          </wp:inline>
+        </w:drawing>
+      </w:r>
+    </w:p>
+    <w:p>
+      <w:pPr>
+        <w:jc w:val="both"/>
+        <w:rPr>
+          <w:rFonts w:ascii="Arial" w:hAnsi="Arial" w:cs="Arial"/>
+          <w:sz w:val="24"/>
+          <w:szCs w:val="24"/>
+        </w:rPr>
+      </w:pPr>
+      <w:r>
+        <w:rPr>
+          <w:rFonts w:ascii="Arial" w:hAnsi="Arial" w:cs="Arial"/>
+          <w:noProof/>
+          <w:sz w:val="24"/>
+          <w:szCs w:val="24"/>
+        </w:rPr>
+        <w:lastRenderedPageBreak/>
+        <w:drawing>
+          <wp:inline distT="0" distB="0" distL="0" distR="0" wp14:anchorId="64CF431A" wp14:editId="7E4E269D">
+            <wp:extent cx="5943600" cy="4700905"/>
+            <wp:effectExtent l="0" t="0" r="0" b="4445"/>
+            <wp:docPr id="78" name="Imagen 78" descr="Texto&#10;&#10;Descripción generada automáticamente"/>
+            <wp:cNvGraphicFramePr>
+              <a:graphicFrameLocks xmlns:a="http://schemas.openxmlformats.org/drawingml/2006/main" noChangeAspect="1"/>
+            </wp:cNvGraphicFramePr>
+            <a:graphic xmlns:a="http://schemas.openxmlformats.org/drawingml/2006/main">
+              <a:graphicData uri="http://schemas.openxmlformats.org/drawingml/2006/picture">
+                <pic:pic xmlns:pic="http://schemas.openxmlformats.org/drawingml/2006/picture">
+                  <pic:nvPicPr>
+                    <pic:cNvPr id="78" name="Imagen 78" descr="Texto&#10;&#10;Descripción generada automáticamente"/>
+                    <pic:cNvPicPr/>
+                  </pic:nvPicPr>
+                  <pic:blipFill>
+                    <a:blip r:embed="rId32">
+                      <a:extLst>
+                        <a:ext uri="{28A0092B-C50C-407E-A947-70E740481C1C}">
+                          <a14:useLocalDpi xmlns:a14="http://schemas.microsoft.com/office/drawing/2010/main" val="0"/>
+                        </a:ext>
+                      </a:extLst>
+                    </a:blip>
+                    <a:stretch>
+                      <a:fillRect/>
+                    </a:stretch>
+                  </pic:blipFill>
+                  <pic:spPr>
+                    <a:xfrm>
+                      <a:off x="0" y="0"/>
+                      <a:ext cx="5943600" cy="4700905"/>
+                    </a:xfrm>
+                    <a:prstGeom prst="rect">
+                      <a:avLst/>
+                    </a:prstGeom>
+                  </pic:spPr>
+                </pic:pic>
+              </a:graphicData>
+            </a:graphic>
+          </wp:inline>
+        </w:drawing>
+      </w:r>
+    </w:p>
+    <w:p>
+      <w:pPr>
+        <w:jc w:val="both"/>
+        <w:rPr>
+          <w:rFonts w:ascii="Arial" w:hAnsi="Arial" w:cs="Arial"/>
+          <w:sz w:val="24"/>
+          <w:szCs w:val="24"/>
+        </w:rPr>
+      </w:pPr>
+      <w:r>
+        <w:rPr>
+          <w:rFonts w:ascii="Arial" w:hAnsi="Arial" w:cs="Arial"/>
+          <w:noProof/>
+          <w:sz w:val="24"/>
+          <w:szCs w:val="24"/>
+        </w:rPr>
+        <w:lastRenderedPageBreak/>
+        <w:drawing>
+          <wp:inline distT="0" distB="0" distL="0" distR="0" wp14:anchorId="172C6400" wp14:editId="1D051D5B">
+            <wp:extent cx="5943600" cy="4288790"/>
+            <wp:effectExtent l="0" t="0" r="0" b="0"/>
+            <wp:docPr id="79" name="Imagen 79" descr="Texto&#10;&#10;Descripción generada automáticamente"/>
+            <wp:cNvGraphicFramePr>
+              <a:graphicFrameLocks xmlns:a="http://schemas.openxmlformats.org/drawingml/2006/main" noChangeAspect="1"/>
+            </wp:cNvGraphicFramePr>
+            <a:graphic xmlns:a="http://schemas.openxmlformats.org/drawingml/2006/main">
+              <a:graphicData uri="http://schemas.openxmlformats.org/drawingml/2006/picture">
+                <pic:pic xmlns:pic="http://schemas.openxmlformats.org/drawingml/2006/picture">
+                  <pic:nvPicPr>
+                    <pic:cNvPr id="79" name="Imagen 79" descr="Texto&#10;&#10;Descripción generada automáticamente"/>
+                    <pic:cNvPicPr/>
+                  </pic:nvPicPr>
+                  <pic:blipFill>
+                    <a:blip r:embed="rId33">
+                      <a:extLst>
+                        <a:ext uri="{28A0092B-C50C-407E-A947-70E740481C1C}">
+                          <a14:useLocalDpi xmlns:a14="http://schemas.microsoft.com/office/drawing/2010/main" val="0"/>
+                        </a:ext>
+                      </a:extLst>
+                    </a:blip>
+                    <a:stretch>
+                      <a:fillRect/>
+                    </a:stretch>
+                  </pic:blipFill>
+                  <pic:spPr>
+                    <a:xfrm>
+                      <a:off x="0" y="0"/>
+                      <a:ext cx="5943600" cy="4288790"/>
+                    </a:xfrm>
+                    <a:prstGeom prst="rect">
+                      <a:avLst/>
+                    </a:prstGeom>
+                  </pic:spPr>
+                </pic:pic>
+              </a:graphicData>
+            </a:graphic>
+          </wp:inline>
+        </w:drawing>
+      </w:r>
+    </w:p>
+    <w:p>
+      <w:pPr>
+        <w:rPr>
+          <w:rFonts w:ascii="Arial" w:hAnsi="Arial" w:cs="Arial"/>
+          <w:sz w:val="24"/>
+          <w:szCs w:val="24"/>
+        </w:rPr>
+      </w:pPr>
+    </w:p>
+    <w:p>
+      <w:pPr>
+        <w:jc w:val="center"/>
+        <w:rPr>
+          <w:rFonts w:ascii="Arial" w:hAnsi="Arial" w:cs="Arial"/>
+          <w:b/>
+          <w:bCs/>
+          <w:sz w:val="24"/>
+          <w:szCs w:val="24"/>
+          <w:u w:val="single"/>
+        </w:rPr>
+      </w:pPr>
+      <w:r>
+        <w:rPr>
+          <w:rFonts w:ascii="Arial" w:hAnsi="Arial" w:cs="Arial"/>
+          <w:b/>
+          <w:bCs/>
+          <w:sz w:val="24"/>
+          <w:szCs w:val="24"/>
+          <w:u w:val="single"/>
+        </w:rPr>
         <w:t>Método almacenar</w:t>
       </w:r>
       <w:r>
@@ -3781,7 +4352,7 @@
                     <pic:cNvPicPr/>
                   </pic:nvPicPr>
                   <pic:blipFill>
-                    <a:blip r:embed="rId26">
+                    <a:blip r:embed="rId34">
                       <a:extLst>
                         <a:ext uri="{28A0092B-C50C-407E-A947-70E740481C1C}">
                           <a14:useLocalDpi xmlns:a14="http://schemas.microsoft.com/office/drawing/2010/main" val="0"/>
@@ -3908,6 +4479,7 @@
           <w:sz w:val="24"/>
           <w:szCs w:val="24"/>
         </w:rPr>
+        <w:lastRenderedPageBreak/>
         <w:drawing>
           <wp:inline distT="0" distB="0" distL="0" distR="0" wp14:anchorId="2551AF5B" wp14:editId="6973BB8E">
             <wp:extent cx="5944853" cy="640080"/>
@@ -3924,7 +4496,7 @@
                     <pic:cNvPicPr/>
                   </pic:nvPicPr>
                   <pic:blipFill>
-                    <a:blip r:embed="rId27">
+                    <a:blip r:embed="rId35">
                       <a:extLst>
                         <a:ext uri="{28A0092B-C50C-407E-A947-70E740481C1C}">
                           <a14:useLocalDpi xmlns:a14="http://schemas.microsoft.com/office/drawing/2010/main" val="0"/>
@@ -3962,24 +4534,6 @@
     </w:p>
     <w:p>
       <w:pPr>
-        <w:rPr>
-          <w:rFonts w:ascii="Arial" w:hAnsi="Arial" w:cs="Arial"/>
-          <w:sz w:val="24"/>
-          <w:szCs w:val="24"/>
-        </w:rPr>
-      </w:pPr>
-    </w:p>
-    <w:p>
-      <w:pPr>
-        <w:rPr>
-          <w:rFonts w:ascii="Arial" w:hAnsi="Arial" w:cs="Arial"/>
-          <w:sz w:val="24"/>
-          <w:szCs w:val="24"/>
-        </w:rPr>
-      </w:pPr>
-    </w:p>
-    <w:p>
-      <w:pPr>
         <w:jc w:val="center"/>
         <w:rPr>
           <w:rFonts w:ascii="Arial" w:hAnsi="Arial" w:cs="Arial"/>
@@ -3999,7 +4553,6 @@
           <w:szCs w:val="24"/>
           <w:u w:val="single"/>
         </w:rPr>
-        <w:lastRenderedPageBreak/>
         <w:t>Método</w:t>
       </w:r>
       <w:r>
@@ -4071,7 +4624,7 @@
                     <pic:cNvPicPr/>
                   </pic:nvPicPr>
                   <pic:blipFill>
-                    <a:blip r:embed="rId28">
+                    <a:blip r:embed="rId36">
                       <a:extLst>
                         <a:ext uri="{28A0092B-C50C-407E-A947-70E740481C1C}">
                           <a14:useLocalDpi xmlns:a14="http://schemas.microsoft.com/office/drawing/2010/main" val="0"/>
@@ -4190,7 +4743,7 @@
                     <pic:cNvPicPr/>
                   </pic:nvPicPr>
                   <pic:blipFill>
-                    <a:blip r:embed="rId29">
+                    <a:blip r:embed="rId37">
                       <a:extLst>
                         <a:ext uri="{28A0092B-C50C-407E-A947-70E740481C1C}">
                           <a14:useLocalDpi xmlns:a14="http://schemas.microsoft.com/office/drawing/2010/main" val="0"/>
@@ -4219,6 +4772,24 @@
     </w:p>
     <w:p>
       <w:pPr>
+        <w:rPr>
+          <w:rFonts w:ascii="Arial" w:hAnsi="Arial" w:cs="Arial"/>
+          <w:sz w:val="24"/>
+          <w:szCs w:val="24"/>
+        </w:rPr>
+      </w:pPr>
+    </w:p>
+    <w:p>
+      <w:pPr>
+        <w:rPr>
+          <w:rFonts w:ascii="Arial" w:hAnsi="Arial" w:cs="Arial"/>
+          <w:sz w:val="24"/>
+          <w:szCs w:val="24"/>
+        </w:rPr>
+      </w:pPr>
+    </w:p>
+    <w:p>
+      <w:pPr>
         <w:jc w:val="center"/>
         <w:rPr>
           <w:rFonts w:ascii="Arial" w:hAnsi="Arial" w:cs="Arial"/>
@@ -4238,776 +4809,7 @@
           <w:szCs w:val="24"/>
           <w:u w:val="single"/>
         </w:rPr>
-        <w:t>Método analiza</w:t>
-      </w:r>
-      <w:r>
-        <w:rPr>
-          <w:rFonts w:ascii="Arial" w:hAnsi="Arial" w:cs="Arial"/>
-          <w:b/>
-          <w:bCs/>
-          <w:sz w:val="24"/>
-          <w:szCs w:val="24"/>
-          <w:u w:val="single"/>
-        </w:rPr>
-        <w:t>dorSintactico</w:t>
-      </w:r>
-    </w:p>
-    <w:p>
-      <w:pPr>
-        <w:jc w:val="both"/>
-        <w:rPr>
-          <w:rFonts w:ascii="Arial" w:hAnsi="Arial" w:cs="Arial"/>
-          <w:sz w:val="24"/>
-          <w:szCs w:val="24"/>
-        </w:rPr>
-      </w:pPr>
-      <w:r>
-        <w:rPr>
-          <w:rFonts w:ascii="Arial" w:hAnsi="Arial" w:cs="Arial"/>
-          <w:sz w:val="24"/>
-          <w:szCs w:val="24"/>
-        </w:rPr>
-        <w:t xml:space="preserve">Este método sirve para obtener los datos de la tabla de tokens y validar que se realicen las operaciones conforme la jerarquía con la que fue ingresado el archivo, respetando la estructura del mismo, por lo que se utiliza un bucle while para recorrer toda la tabla, sin embargo también se requiere de escribir el archivo .dot con los datos obtenidos de los cálculos, para así mostrarlos en forma gráfica. En las validaciones if podrá observar que se va validando las opciones para las asignaciones de los valores que corresponden a </w:t>
-      </w:r>
-      <w:r>
-        <w:rPr>
-          <w:rFonts w:ascii="Arial" w:hAnsi="Arial" w:cs="Arial"/>
-          <w:sz w:val="24"/>
-          <w:szCs w:val="24"/>
-        </w:rPr>
         <w:lastRenderedPageBreak/>
-        <w:t xml:space="preserve">sus determinados campos, sin embargo cuando se llega hasta el if donde se obtiene un valor anidado se comienza a ingresar a un método que puede hacerse recursivo si es necesario validar otras operaciones que sean anidadas, de tal manera que se realicen todas las operaciones de manera ordenada y correctamente. Esto es algo que se repite en todo el método, por lo cual solo se agregan las otras imágenes. </w:t>
-      </w:r>
-    </w:p>
-    <w:p>
-      <w:pPr>
-        <w:rPr>
-          <w:rFonts w:ascii="Arial" w:hAnsi="Arial" w:cs="Arial"/>
-          <w:sz w:val="24"/>
-          <w:szCs w:val="24"/>
-        </w:rPr>
-      </w:pPr>
-      <w:r>
-        <w:rPr>
-          <w:rFonts w:ascii="Arial" w:hAnsi="Arial" w:cs="Arial"/>
-          <w:noProof/>
-          <w:sz w:val="24"/>
-          <w:szCs w:val="24"/>
-        </w:rPr>
-        <w:drawing>
-          <wp:inline distT="0" distB="0" distL="0" distR="0" wp14:anchorId="409E4616" wp14:editId="7F8EE110">
-            <wp:extent cx="5848587" cy="4143375"/>
-            <wp:effectExtent l="0" t="0" r="0" b="0"/>
-            <wp:docPr id="48" name="Imagen 48" descr="Texto&#10;&#10;Descripción generada automáticamente"/>
-            <wp:cNvGraphicFramePr>
-              <a:graphicFrameLocks xmlns:a="http://schemas.openxmlformats.org/drawingml/2006/main" noChangeAspect="1"/>
-            </wp:cNvGraphicFramePr>
-            <a:graphic xmlns:a="http://schemas.openxmlformats.org/drawingml/2006/main">
-              <a:graphicData uri="http://schemas.openxmlformats.org/drawingml/2006/picture">
-                <pic:pic xmlns:pic="http://schemas.openxmlformats.org/drawingml/2006/picture">
-                  <pic:nvPicPr>
-                    <pic:cNvPr id="48" name="Imagen 48" descr="Texto&#10;&#10;Descripción generada automáticamente"/>
-                    <pic:cNvPicPr/>
-                  </pic:nvPicPr>
-                  <pic:blipFill>
-                    <a:blip r:embed="rId30">
-                      <a:extLst>
-                        <a:ext uri="{28A0092B-C50C-407E-A947-70E740481C1C}">
-                          <a14:useLocalDpi xmlns:a14="http://schemas.microsoft.com/office/drawing/2010/main" val="0"/>
-                        </a:ext>
-                      </a:extLst>
-                    </a:blip>
-                    <a:stretch>
-                      <a:fillRect/>
-                    </a:stretch>
-                  </pic:blipFill>
-                  <pic:spPr>
-                    <a:xfrm>
-                      <a:off x="0" y="0"/>
-                      <a:ext cx="5862083" cy="4152936"/>
-                    </a:xfrm>
-                    <a:prstGeom prst="rect">
-                      <a:avLst/>
-                    </a:prstGeom>
-                  </pic:spPr>
-                </pic:pic>
-              </a:graphicData>
-            </a:graphic>
-          </wp:inline>
-        </w:drawing>
-      </w:r>
-    </w:p>
-    <w:p>
-      <w:pPr>
-        <w:rPr>
-          <w:rFonts w:ascii="Arial" w:hAnsi="Arial" w:cs="Arial"/>
-          <w:sz w:val="24"/>
-          <w:szCs w:val="24"/>
-        </w:rPr>
-      </w:pPr>
-      <w:r>
-        <w:rPr>
-          <w:rFonts w:ascii="Arial" w:hAnsi="Arial" w:cs="Arial"/>
-          <w:noProof/>
-          <w:sz w:val="24"/>
-          <w:szCs w:val="24"/>
-        </w:rPr>
-        <w:lastRenderedPageBreak/>
-        <w:drawing>
-          <wp:inline distT="0" distB="0" distL="0" distR="0" wp14:anchorId="2AD23A91" wp14:editId="512526E1">
-            <wp:extent cx="5943600" cy="3093085"/>
-            <wp:effectExtent l="0" t="0" r="0" b="0"/>
-            <wp:docPr id="49" name="Imagen 49" descr="Texto&#10;&#10;Descripción generada automáticamente"/>
-            <wp:cNvGraphicFramePr>
-              <a:graphicFrameLocks xmlns:a="http://schemas.openxmlformats.org/drawingml/2006/main" noChangeAspect="1"/>
-            </wp:cNvGraphicFramePr>
-            <a:graphic xmlns:a="http://schemas.openxmlformats.org/drawingml/2006/main">
-              <a:graphicData uri="http://schemas.openxmlformats.org/drawingml/2006/picture">
-                <pic:pic xmlns:pic="http://schemas.openxmlformats.org/drawingml/2006/picture">
-                  <pic:nvPicPr>
-                    <pic:cNvPr id="49" name="Imagen 49" descr="Texto&#10;&#10;Descripción generada automáticamente"/>
-                    <pic:cNvPicPr/>
-                  </pic:nvPicPr>
-                  <pic:blipFill>
-                    <a:blip r:embed="rId31" cstate="print">
-                      <a:extLst>
-                        <a:ext uri="{28A0092B-C50C-407E-A947-70E740481C1C}">
-                          <a14:useLocalDpi xmlns:a14="http://schemas.microsoft.com/office/drawing/2010/main" val="0"/>
-                        </a:ext>
-                      </a:extLst>
-                    </a:blip>
-                    <a:stretch>
-                      <a:fillRect/>
-                    </a:stretch>
-                  </pic:blipFill>
-                  <pic:spPr>
-                    <a:xfrm>
-                      <a:off x="0" y="0"/>
-                      <a:ext cx="5943600" cy="3093085"/>
-                    </a:xfrm>
-                    <a:prstGeom prst="rect">
-                      <a:avLst/>
-                    </a:prstGeom>
-                  </pic:spPr>
-                </pic:pic>
-              </a:graphicData>
-            </a:graphic>
-          </wp:inline>
-        </w:drawing>
-      </w:r>
-    </w:p>
-    <w:p>
-      <w:pPr>
-        <w:rPr>
-          <w:rFonts w:ascii="Arial" w:hAnsi="Arial" w:cs="Arial"/>
-          <w:sz w:val="24"/>
-          <w:szCs w:val="24"/>
-        </w:rPr>
-      </w:pPr>
-      <w:r>
-        <w:rPr>
-          <w:rFonts w:ascii="Arial" w:hAnsi="Arial" w:cs="Arial"/>
-          <w:noProof/>
-          <w:sz w:val="24"/>
-          <w:szCs w:val="24"/>
-        </w:rPr>
-        <w:drawing>
-          <wp:inline distT="0" distB="0" distL="0" distR="0" wp14:anchorId="7F920EE5" wp14:editId="3624CA2E">
-            <wp:extent cx="5943600" cy="3286760"/>
-            <wp:effectExtent l="0" t="0" r="0" b="8890"/>
-            <wp:docPr id="50" name="Imagen 50" descr="Imagen que contiene Texto&#10;&#10;Descripción generada automáticamente"/>
-            <wp:cNvGraphicFramePr>
-              <a:graphicFrameLocks xmlns:a="http://schemas.openxmlformats.org/drawingml/2006/main" noChangeAspect="1"/>
-            </wp:cNvGraphicFramePr>
-            <a:graphic xmlns:a="http://schemas.openxmlformats.org/drawingml/2006/main">
-              <a:graphicData uri="http://schemas.openxmlformats.org/drawingml/2006/picture">
-                <pic:pic xmlns:pic="http://schemas.openxmlformats.org/drawingml/2006/picture">
-                  <pic:nvPicPr>
-                    <pic:cNvPr id="50" name="Imagen 50" descr="Imagen que contiene Texto&#10;&#10;Descripción generada automáticamente"/>
-                    <pic:cNvPicPr/>
-                  </pic:nvPicPr>
-                  <pic:blipFill>
-                    <a:blip r:embed="rId32" cstate="print">
-                      <a:extLst>
-                        <a:ext uri="{28A0092B-C50C-407E-A947-70E740481C1C}">
-                          <a14:useLocalDpi xmlns:a14="http://schemas.microsoft.com/office/drawing/2010/main" val="0"/>
-                        </a:ext>
-                      </a:extLst>
-                    </a:blip>
-                    <a:stretch>
-                      <a:fillRect/>
-                    </a:stretch>
-                  </pic:blipFill>
-                  <pic:spPr>
-                    <a:xfrm>
-                      <a:off x="0" y="0"/>
-                      <a:ext cx="5943600" cy="3286760"/>
-                    </a:xfrm>
-                    <a:prstGeom prst="rect">
-                      <a:avLst/>
-                    </a:prstGeom>
-                  </pic:spPr>
-                </pic:pic>
-              </a:graphicData>
-            </a:graphic>
-          </wp:inline>
-        </w:drawing>
-      </w:r>
-    </w:p>
-    <w:p>
-      <w:pPr>
-        <w:rPr>
-          <w:rFonts w:ascii="Arial" w:hAnsi="Arial" w:cs="Arial"/>
-          <w:sz w:val="24"/>
-          <w:szCs w:val="24"/>
-        </w:rPr>
-      </w:pPr>
-      <w:r>
-        <w:rPr>
-          <w:rFonts w:ascii="Arial" w:hAnsi="Arial" w:cs="Arial"/>
-          <w:noProof/>
-          <w:sz w:val="24"/>
-          <w:szCs w:val="24"/>
-        </w:rPr>
-        <w:lastRenderedPageBreak/>
-        <w:drawing>
-          <wp:inline distT="0" distB="0" distL="0" distR="0" wp14:anchorId="3D9F80A4" wp14:editId="120DD21A">
-            <wp:extent cx="5943600" cy="3119120"/>
-            <wp:effectExtent l="0" t="0" r="0" b="5080"/>
-            <wp:docPr id="51" name="Imagen 51" descr="Imagen de la pantalla de un computador&#10;&#10;Descripción generada automáticamente con confianza baja"/>
-            <wp:cNvGraphicFramePr>
-              <a:graphicFrameLocks xmlns:a="http://schemas.openxmlformats.org/drawingml/2006/main" noChangeAspect="1"/>
-            </wp:cNvGraphicFramePr>
-            <a:graphic xmlns:a="http://schemas.openxmlformats.org/drawingml/2006/main">
-              <a:graphicData uri="http://schemas.openxmlformats.org/drawingml/2006/picture">
-                <pic:pic xmlns:pic="http://schemas.openxmlformats.org/drawingml/2006/picture">
-                  <pic:nvPicPr>
-                    <pic:cNvPr id="51" name="Imagen 51" descr="Imagen de la pantalla de un computador&#10;&#10;Descripción generada automáticamente con confianza baja"/>
-                    <pic:cNvPicPr/>
-                  </pic:nvPicPr>
-                  <pic:blipFill>
-                    <a:blip r:embed="rId33" cstate="print">
-                      <a:extLst>
-                        <a:ext uri="{28A0092B-C50C-407E-A947-70E740481C1C}">
-                          <a14:useLocalDpi xmlns:a14="http://schemas.microsoft.com/office/drawing/2010/main" val="0"/>
-                        </a:ext>
-                      </a:extLst>
-                    </a:blip>
-                    <a:stretch>
-                      <a:fillRect/>
-                    </a:stretch>
-                  </pic:blipFill>
-                  <pic:spPr>
-                    <a:xfrm>
-                      <a:off x="0" y="0"/>
-                      <a:ext cx="5943600" cy="3119120"/>
-                    </a:xfrm>
-                    <a:prstGeom prst="rect">
-                      <a:avLst/>
-                    </a:prstGeom>
-                  </pic:spPr>
-                </pic:pic>
-              </a:graphicData>
-            </a:graphic>
-          </wp:inline>
-        </w:drawing>
-      </w:r>
-    </w:p>
-    <w:p>
-      <w:pPr>
-        <w:rPr>
-          <w:rFonts w:ascii="Arial" w:hAnsi="Arial" w:cs="Arial"/>
-          <w:sz w:val="24"/>
-          <w:szCs w:val="24"/>
-        </w:rPr>
-      </w:pPr>
-      <w:r>
-        <w:rPr>
-          <w:rFonts w:ascii="Arial" w:hAnsi="Arial" w:cs="Arial"/>
-          <w:noProof/>
-          <w:sz w:val="24"/>
-          <w:szCs w:val="24"/>
-        </w:rPr>
-        <w:drawing>
-          <wp:inline distT="0" distB="0" distL="0" distR="0" wp14:anchorId="3BDB39F6" wp14:editId="0DF0616D">
-            <wp:extent cx="5943600" cy="3797300"/>
-            <wp:effectExtent l="0" t="0" r="0" b="0"/>
-            <wp:docPr id="52" name="Imagen 52" descr="Texto&#10;&#10;Descripción generada automáticamente"/>
-            <wp:cNvGraphicFramePr>
-              <a:graphicFrameLocks xmlns:a="http://schemas.openxmlformats.org/drawingml/2006/main" noChangeAspect="1"/>
-            </wp:cNvGraphicFramePr>
-            <a:graphic xmlns:a="http://schemas.openxmlformats.org/drawingml/2006/main">
-              <a:graphicData uri="http://schemas.openxmlformats.org/drawingml/2006/picture">
-                <pic:pic xmlns:pic="http://schemas.openxmlformats.org/drawingml/2006/picture">
-                  <pic:nvPicPr>
-                    <pic:cNvPr id="52" name="Imagen 52" descr="Texto&#10;&#10;Descripción generada automáticamente"/>
-                    <pic:cNvPicPr/>
-                  </pic:nvPicPr>
-                  <pic:blipFill>
-                    <a:blip r:embed="rId34">
-                      <a:extLst>
-                        <a:ext uri="{28A0092B-C50C-407E-A947-70E740481C1C}">
-                          <a14:useLocalDpi xmlns:a14="http://schemas.microsoft.com/office/drawing/2010/main" val="0"/>
-                        </a:ext>
-                      </a:extLst>
-                    </a:blip>
-                    <a:stretch>
-                      <a:fillRect/>
-                    </a:stretch>
-                  </pic:blipFill>
-                  <pic:spPr>
-                    <a:xfrm>
-                      <a:off x="0" y="0"/>
-                      <a:ext cx="5943600" cy="3797300"/>
-                    </a:xfrm>
-                    <a:prstGeom prst="rect">
-                      <a:avLst/>
-                    </a:prstGeom>
-                  </pic:spPr>
-                </pic:pic>
-              </a:graphicData>
-            </a:graphic>
-          </wp:inline>
-        </w:drawing>
-      </w:r>
-    </w:p>
-    <w:p>
-      <w:pPr>
-        <w:rPr>
-          <w:rFonts w:ascii="Arial" w:hAnsi="Arial" w:cs="Arial"/>
-          <w:sz w:val="24"/>
-          <w:szCs w:val="24"/>
-        </w:rPr>
-      </w:pPr>
-      <w:r>
-        <w:rPr>
-          <w:rFonts w:ascii="Arial" w:hAnsi="Arial" w:cs="Arial"/>
-          <w:noProof/>
-          <w:sz w:val="24"/>
-          <w:szCs w:val="24"/>
-        </w:rPr>
-        <w:lastRenderedPageBreak/>
-        <w:drawing>
-          <wp:inline distT="0" distB="0" distL="0" distR="0" wp14:anchorId="5E9BB44A" wp14:editId="1F1733D2">
-            <wp:extent cx="5943600" cy="3279775"/>
-            <wp:effectExtent l="0" t="0" r="0" b="0"/>
-            <wp:docPr id="53" name="Imagen 53" descr="Texto&#10;&#10;Descripción generada automáticamente"/>
-            <wp:cNvGraphicFramePr>
-              <a:graphicFrameLocks xmlns:a="http://schemas.openxmlformats.org/drawingml/2006/main" noChangeAspect="1"/>
-            </wp:cNvGraphicFramePr>
-            <a:graphic xmlns:a="http://schemas.openxmlformats.org/drawingml/2006/main">
-              <a:graphicData uri="http://schemas.openxmlformats.org/drawingml/2006/picture">
-                <pic:pic xmlns:pic="http://schemas.openxmlformats.org/drawingml/2006/picture">
-                  <pic:nvPicPr>
-                    <pic:cNvPr id="53" name="Imagen 53" descr="Texto&#10;&#10;Descripción generada automáticamente"/>
-                    <pic:cNvPicPr/>
-                  </pic:nvPicPr>
-                  <pic:blipFill>
-                    <a:blip r:embed="rId35" cstate="print">
-                      <a:extLst>
-                        <a:ext uri="{28A0092B-C50C-407E-A947-70E740481C1C}">
-                          <a14:useLocalDpi xmlns:a14="http://schemas.microsoft.com/office/drawing/2010/main" val="0"/>
-                        </a:ext>
-                      </a:extLst>
-                    </a:blip>
-                    <a:stretch>
-                      <a:fillRect/>
-                    </a:stretch>
-                  </pic:blipFill>
-                  <pic:spPr>
-                    <a:xfrm>
-                      <a:off x="0" y="0"/>
-                      <a:ext cx="5943600" cy="3279775"/>
-                    </a:xfrm>
-                    <a:prstGeom prst="rect">
-                      <a:avLst/>
-                    </a:prstGeom>
-                  </pic:spPr>
-                </pic:pic>
-              </a:graphicData>
-            </a:graphic>
-          </wp:inline>
-        </w:drawing>
-      </w:r>
-    </w:p>
-    <w:p>
-      <w:pPr>
-        <w:jc w:val="center"/>
-        <w:rPr>
-          <w:rFonts w:ascii="Arial" w:hAnsi="Arial" w:cs="Arial"/>
-          <w:b/>
-          <w:bCs/>
-          <w:sz w:val="24"/>
-          <w:szCs w:val="24"/>
-          <w:u w:val="single"/>
-        </w:rPr>
-      </w:pPr>
-      <w:r>
-        <w:rPr>
-          <w:rFonts w:ascii="Arial" w:hAnsi="Arial" w:cs="Arial"/>
-          <w:b/>
-          <w:bCs/>
-          <w:sz w:val="24"/>
-          <w:szCs w:val="24"/>
-          <w:u w:val="single"/>
-        </w:rPr>
-        <w:t>Método operacionAnidada</w:t>
-      </w:r>
-    </w:p>
-    <w:p>
-      <w:pPr>
-        <w:jc w:val="both"/>
-        <w:rPr>
-          <w:rFonts w:ascii="Arial" w:hAnsi="Arial" w:cs="Arial"/>
-          <w:sz w:val="24"/>
-          <w:szCs w:val="24"/>
-        </w:rPr>
-      </w:pPr>
-      <w:r>
-        <w:rPr>
-          <w:rFonts w:ascii="Arial" w:hAnsi="Arial" w:cs="Arial"/>
-          <w:sz w:val="24"/>
-          <w:szCs w:val="24"/>
-        </w:rPr>
-        <w:t>Este método básicamente realiza lo mismo que el método anterior, solamente que las validaciones se comienzan desde que encuentra la asignación de la operación para así llevar el orden de la jerarquía de las operaciones a realizar conforme el archivo leído. Y al encontrar el que corresponde automáticamente retorna el resultado al método anterior.</w:t>
-      </w:r>
-    </w:p>
-    <w:p>
-      <w:pPr>
-        <w:rPr>
-          <w:rFonts w:ascii="Arial" w:hAnsi="Arial" w:cs="Arial"/>
-          <w:sz w:val="24"/>
-          <w:szCs w:val="24"/>
-        </w:rPr>
-      </w:pPr>
-      <w:r>
-        <w:rPr>
-          <w:rFonts w:ascii="Arial" w:hAnsi="Arial" w:cs="Arial"/>
-          <w:noProof/>
-          <w:sz w:val="24"/>
-          <w:szCs w:val="24"/>
-        </w:rPr>
-        <w:drawing>
-          <wp:inline distT="0" distB="0" distL="0" distR="0" wp14:anchorId="155E3F2E" wp14:editId="4ECAE592">
-            <wp:extent cx="5943600" cy="3465830"/>
-            <wp:effectExtent l="0" t="0" r="0" b="1270"/>
-            <wp:docPr id="54" name="Imagen 54" descr="Texto&#10;&#10;Descripción generada automáticamente"/>
-            <wp:cNvGraphicFramePr>
-              <a:graphicFrameLocks xmlns:a="http://schemas.openxmlformats.org/drawingml/2006/main" noChangeAspect="1"/>
-            </wp:cNvGraphicFramePr>
-            <a:graphic xmlns:a="http://schemas.openxmlformats.org/drawingml/2006/main">
-              <a:graphicData uri="http://schemas.openxmlformats.org/drawingml/2006/picture">
-                <pic:pic xmlns:pic="http://schemas.openxmlformats.org/drawingml/2006/picture">
-                  <pic:nvPicPr>
-                    <pic:cNvPr id="54" name="Imagen 54" descr="Texto&#10;&#10;Descripción generada automáticamente"/>
-                    <pic:cNvPicPr/>
-                  </pic:nvPicPr>
-                  <pic:blipFill>
-                    <a:blip r:embed="rId36" cstate="print">
-                      <a:extLst>
-                        <a:ext uri="{28A0092B-C50C-407E-A947-70E740481C1C}">
-                          <a14:useLocalDpi xmlns:a14="http://schemas.microsoft.com/office/drawing/2010/main" val="0"/>
-                        </a:ext>
-                      </a:extLst>
-                    </a:blip>
-                    <a:stretch>
-                      <a:fillRect/>
-                    </a:stretch>
-                  </pic:blipFill>
-                  <pic:spPr>
-                    <a:xfrm>
-                      <a:off x="0" y="0"/>
-                      <a:ext cx="5943600" cy="3465830"/>
-                    </a:xfrm>
-                    <a:prstGeom prst="rect">
-                      <a:avLst/>
-                    </a:prstGeom>
-                  </pic:spPr>
-                </pic:pic>
-              </a:graphicData>
-            </a:graphic>
-          </wp:inline>
-        </w:drawing>
-      </w:r>
-    </w:p>
-    <w:p>
-      <w:pPr>
-        <w:rPr>
-          <w:rFonts w:ascii="Arial" w:hAnsi="Arial" w:cs="Arial"/>
-          <w:sz w:val="24"/>
-          <w:szCs w:val="24"/>
-        </w:rPr>
-      </w:pPr>
-      <w:r>
-        <w:rPr>
-          <w:rFonts w:ascii="Arial" w:hAnsi="Arial" w:cs="Arial"/>
-          <w:noProof/>
-          <w:sz w:val="24"/>
-          <w:szCs w:val="24"/>
-        </w:rPr>
-        <w:lastRenderedPageBreak/>
-        <w:drawing>
-          <wp:inline distT="0" distB="0" distL="0" distR="0" wp14:anchorId="6884E5C7" wp14:editId="1630285E">
-            <wp:extent cx="5943600" cy="3251200"/>
-            <wp:effectExtent l="0" t="0" r="0" b="6350"/>
-            <wp:docPr id="55" name="Imagen 55" descr="Imagen que contiene Escala de tiempo&#10;&#10;Descripción generada automáticamente"/>
-            <wp:cNvGraphicFramePr>
-              <a:graphicFrameLocks xmlns:a="http://schemas.openxmlformats.org/drawingml/2006/main" noChangeAspect="1"/>
-            </wp:cNvGraphicFramePr>
-            <a:graphic xmlns:a="http://schemas.openxmlformats.org/drawingml/2006/main">
-              <a:graphicData uri="http://schemas.openxmlformats.org/drawingml/2006/picture">
-                <pic:pic xmlns:pic="http://schemas.openxmlformats.org/drawingml/2006/picture">
-                  <pic:nvPicPr>
-                    <pic:cNvPr id="55" name="Imagen 55" descr="Imagen que contiene Escala de tiempo&#10;&#10;Descripción generada automáticamente"/>
-                    <pic:cNvPicPr/>
-                  </pic:nvPicPr>
-                  <pic:blipFill>
-                    <a:blip r:embed="rId37" cstate="print">
-                      <a:extLst>
-                        <a:ext uri="{28A0092B-C50C-407E-A947-70E740481C1C}">
-                          <a14:useLocalDpi xmlns:a14="http://schemas.microsoft.com/office/drawing/2010/main" val="0"/>
-                        </a:ext>
-                      </a:extLst>
-                    </a:blip>
-                    <a:stretch>
-                      <a:fillRect/>
-                    </a:stretch>
-                  </pic:blipFill>
-                  <pic:spPr>
-                    <a:xfrm>
-                      <a:off x="0" y="0"/>
-                      <a:ext cx="5943600" cy="3251200"/>
-                    </a:xfrm>
-                    <a:prstGeom prst="rect">
-                      <a:avLst/>
-                    </a:prstGeom>
-                  </pic:spPr>
-                </pic:pic>
-              </a:graphicData>
-            </a:graphic>
-          </wp:inline>
-        </w:drawing>
-      </w:r>
-    </w:p>
-    <w:p>
-      <w:pPr>
-        <w:rPr>
-          <w:rFonts w:ascii="Arial" w:hAnsi="Arial" w:cs="Arial"/>
-          <w:sz w:val="24"/>
-          <w:szCs w:val="24"/>
-        </w:rPr>
-      </w:pPr>
-      <w:r>
-        <w:rPr>
-          <w:rFonts w:ascii="Arial" w:hAnsi="Arial" w:cs="Arial"/>
-          <w:noProof/>
-          <w:sz w:val="24"/>
-          <w:szCs w:val="24"/>
-        </w:rPr>
-        <w:drawing>
-          <wp:inline distT="0" distB="0" distL="0" distR="0" wp14:anchorId="4279EC60" wp14:editId="7DFCA90B">
-            <wp:extent cx="5943600" cy="3047365"/>
-            <wp:effectExtent l="0" t="0" r="0" b="635"/>
-            <wp:docPr id="56" name="Imagen 56" descr="Texto&#10;&#10;Descripción generada automáticamente"/>
-            <wp:cNvGraphicFramePr>
-              <a:graphicFrameLocks xmlns:a="http://schemas.openxmlformats.org/drawingml/2006/main" noChangeAspect="1"/>
-            </wp:cNvGraphicFramePr>
-            <a:graphic xmlns:a="http://schemas.openxmlformats.org/drawingml/2006/main">
-              <a:graphicData uri="http://schemas.openxmlformats.org/drawingml/2006/picture">
-                <pic:pic xmlns:pic="http://schemas.openxmlformats.org/drawingml/2006/picture">
-                  <pic:nvPicPr>
-                    <pic:cNvPr id="56" name="Imagen 56" descr="Texto&#10;&#10;Descripción generada automáticamente"/>
-                    <pic:cNvPicPr/>
-                  </pic:nvPicPr>
-                  <pic:blipFill>
-                    <a:blip r:embed="rId38" cstate="print">
-                      <a:extLst>
-                        <a:ext uri="{28A0092B-C50C-407E-A947-70E740481C1C}">
-                          <a14:useLocalDpi xmlns:a14="http://schemas.microsoft.com/office/drawing/2010/main" val="0"/>
-                        </a:ext>
-                      </a:extLst>
-                    </a:blip>
-                    <a:stretch>
-                      <a:fillRect/>
-                    </a:stretch>
-                  </pic:blipFill>
-                  <pic:spPr>
-                    <a:xfrm>
-                      <a:off x="0" y="0"/>
-                      <a:ext cx="5943600" cy="3047365"/>
-                    </a:xfrm>
-                    <a:prstGeom prst="rect">
-                      <a:avLst/>
-                    </a:prstGeom>
-                  </pic:spPr>
-                </pic:pic>
-              </a:graphicData>
-            </a:graphic>
-          </wp:inline>
-        </w:drawing>
-      </w:r>
-    </w:p>
-    <w:p>
-      <w:pPr>
-        <w:rPr>
-          <w:rFonts w:ascii="Arial" w:hAnsi="Arial" w:cs="Arial"/>
-          <w:sz w:val="24"/>
-          <w:szCs w:val="24"/>
-        </w:rPr>
-      </w:pPr>
-      <w:r>
-        <w:rPr>
-          <w:rFonts w:ascii="Arial" w:hAnsi="Arial" w:cs="Arial"/>
-          <w:noProof/>
-          <w:sz w:val="24"/>
-          <w:szCs w:val="24"/>
-        </w:rPr>
-        <w:lastRenderedPageBreak/>
-        <w:drawing>
-          <wp:inline distT="0" distB="0" distL="0" distR="0" wp14:anchorId="039B2B1B" wp14:editId="3629EFF3">
-            <wp:extent cx="5943600" cy="2391410"/>
-            <wp:effectExtent l="0" t="0" r="0" b="8890"/>
-            <wp:docPr id="57" name="Imagen 57" descr="Imagen que contiene Texto&#10;&#10;Descripción generada automáticamente"/>
-            <wp:cNvGraphicFramePr>
-              <a:graphicFrameLocks xmlns:a="http://schemas.openxmlformats.org/drawingml/2006/main" noChangeAspect="1"/>
-            </wp:cNvGraphicFramePr>
-            <a:graphic xmlns:a="http://schemas.openxmlformats.org/drawingml/2006/main">
-              <a:graphicData uri="http://schemas.openxmlformats.org/drawingml/2006/picture">
-                <pic:pic xmlns:pic="http://schemas.openxmlformats.org/drawingml/2006/picture">
-                  <pic:nvPicPr>
-                    <pic:cNvPr id="57" name="Imagen 57" descr="Imagen que contiene Texto&#10;&#10;Descripción generada automáticamente"/>
-                    <pic:cNvPicPr/>
-                  </pic:nvPicPr>
-                  <pic:blipFill>
-                    <a:blip r:embed="rId39" cstate="print">
-                      <a:extLst>
-                        <a:ext uri="{28A0092B-C50C-407E-A947-70E740481C1C}">
-                          <a14:useLocalDpi xmlns:a14="http://schemas.microsoft.com/office/drawing/2010/main" val="0"/>
-                        </a:ext>
-                      </a:extLst>
-                    </a:blip>
-                    <a:stretch>
-                      <a:fillRect/>
-                    </a:stretch>
-                  </pic:blipFill>
-                  <pic:spPr>
-                    <a:xfrm>
-                      <a:off x="0" y="0"/>
-                      <a:ext cx="5943600" cy="2391410"/>
-                    </a:xfrm>
-                    <a:prstGeom prst="rect">
-                      <a:avLst/>
-                    </a:prstGeom>
-                  </pic:spPr>
-                </pic:pic>
-              </a:graphicData>
-            </a:graphic>
-          </wp:inline>
-        </w:drawing>
-      </w:r>
-    </w:p>
-    <w:p>
-      <w:pPr>
-        <w:rPr>
-          <w:rFonts w:ascii="Arial" w:hAnsi="Arial" w:cs="Arial"/>
-          <w:sz w:val="24"/>
-          <w:szCs w:val="24"/>
-        </w:rPr>
-      </w:pPr>
-    </w:p>
-    <w:p>
-      <w:pPr>
-        <w:rPr>
-          <w:rFonts w:ascii="Arial" w:hAnsi="Arial" w:cs="Arial"/>
-          <w:sz w:val="24"/>
-          <w:szCs w:val="24"/>
-        </w:rPr>
-      </w:pPr>
-    </w:p>
-    <w:p>
-      <w:pPr>
-        <w:rPr>
-          <w:rFonts w:ascii="Arial" w:hAnsi="Arial" w:cs="Arial"/>
-          <w:sz w:val="24"/>
-          <w:szCs w:val="24"/>
-        </w:rPr>
-      </w:pPr>
-    </w:p>
-    <w:p>
-      <w:pPr>
-        <w:rPr>
-          <w:rFonts w:ascii="Arial" w:hAnsi="Arial" w:cs="Arial"/>
-          <w:sz w:val="24"/>
-          <w:szCs w:val="24"/>
-        </w:rPr>
-      </w:pPr>
-    </w:p>
-    <w:p>
-      <w:pPr>
-        <w:rPr>
-          <w:rFonts w:ascii="Arial" w:hAnsi="Arial" w:cs="Arial"/>
-          <w:sz w:val="24"/>
-          <w:szCs w:val="24"/>
-        </w:rPr>
-      </w:pPr>
-    </w:p>
-    <w:p>
-      <w:pPr>
-        <w:rPr>
-          <w:rFonts w:ascii="Arial" w:hAnsi="Arial" w:cs="Arial"/>
-          <w:sz w:val="24"/>
-          <w:szCs w:val="24"/>
-        </w:rPr>
-      </w:pPr>
-    </w:p>
-    <w:p>
-      <w:pPr>
-        <w:rPr>
-          <w:rFonts w:ascii="Arial" w:hAnsi="Arial" w:cs="Arial"/>
-          <w:sz w:val="24"/>
-          <w:szCs w:val="24"/>
-        </w:rPr>
-      </w:pPr>
-    </w:p>
-    <w:p>
-      <w:pPr>
-        <w:rPr>
-          <w:rFonts w:ascii="Arial" w:hAnsi="Arial" w:cs="Arial"/>
-          <w:sz w:val="24"/>
-          <w:szCs w:val="24"/>
-        </w:rPr>
-      </w:pPr>
-    </w:p>
-    <w:p>
-      <w:pPr>
-        <w:rPr>
-          <w:rFonts w:ascii="Arial" w:hAnsi="Arial" w:cs="Arial"/>
-          <w:sz w:val="24"/>
-          <w:szCs w:val="24"/>
-        </w:rPr>
-      </w:pPr>
-    </w:p>
-    <w:p>
-      <w:pPr>
-        <w:jc w:val="center"/>
-        <w:rPr>
-          <w:rFonts w:ascii="Arial" w:hAnsi="Arial" w:cs="Arial"/>
-          <w:b/>
-          <w:bCs/>
-          <w:sz w:val="24"/>
-          <w:szCs w:val="24"/>
-          <w:u w:val="single"/>
-        </w:rPr>
-      </w:pPr>
-      <w:r>
-        <w:rPr>
-          <w:rFonts w:ascii="Arial" w:hAnsi="Arial" w:cs="Arial"/>
-          <w:b/>
-          <w:bCs/>
-          <w:sz w:val="24"/>
-          <w:szCs w:val="24"/>
-          <w:u w:val="single"/>
-        </w:rPr>
         <w:t>Autómata</w:t>
       </w:r>
       <w:r>
@@ -5110,7 +4912,7 @@
                     <pic:cNvPicPr/>
                   </pic:nvPicPr>
                   <pic:blipFill>
-                    <a:blip r:embed="rId40">
+                    <a:blip r:embed="rId38">
                       <a:extLst>
                         <a:ext uri="{28A0092B-C50C-407E-A947-70E740481C1C}">
                           <a14:useLocalDpi xmlns:a14="http://schemas.microsoft.com/office/drawing/2010/main" val="0"/>
@@ -5154,7 +4956,6 @@
           <w:szCs w:val="24"/>
           <w:lang w:val="en-US"/>
         </w:rPr>
-        <w:lastRenderedPageBreak/>
         <w:drawing>
           <wp:inline distT="0" distB="0" distL="0" distR="0" wp14:anchorId="4470A7D7" wp14:editId="08EA43C5">
             <wp:extent cx="5943600" cy="3740150"/>
@@ -5171,7 +4972,7 @@
                     <pic:cNvPicPr/>
                   </pic:nvPicPr>
                   <pic:blipFill>
-                    <a:blip r:embed="rId41" cstate="print">
+                    <a:blip r:embed="rId39" cstate="print">
                       <a:extLst>
                         <a:ext uri="{28A0092B-C50C-407E-A947-70E740481C1C}">
                           <a14:useLocalDpi xmlns:a14="http://schemas.microsoft.com/office/drawing/2010/main" val="0"/>
@@ -5232,7 +5033,7 @@
                     <pic:cNvPicPr/>
                   </pic:nvPicPr>
                   <pic:blipFill rotWithShape="1">
-                    <a:blip r:embed="rId42" cstate="print">
+                    <a:blip r:embed="rId40" cstate="print">
                       <a:extLst>
                         <a:ext uri="{28A0092B-C50C-407E-A947-70E740481C1C}">
                           <a14:useLocalDpi xmlns:a14="http://schemas.microsoft.com/office/drawing/2010/main" val="0"/>
@@ -5289,7 +5090,7 @@
                     <pic:cNvPicPr/>
                   </pic:nvPicPr>
                   <pic:blipFill rotWithShape="1">
-                    <a:blip r:embed="rId43" cstate="print">
+                    <a:blip r:embed="rId41" cstate="print">
                       <a:extLst>
                         <a:ext uri="{28A0092B-C50C-407E-A947-70E740481C1C}">
                           <a14:useLocalDpi xmlns:a14="http://schemas.microsoft.com/office/drawing/2010/main" val="0"/>
@@ -5387,7 +5188,7 @@
                     <pic:cNvPicPr/>
                   </pic:nvPicPr>
                   <pic:blipFill rotWithShape="1">
-                    <a:blip r:embed="rId44" cstate="print">
+                    <a:blip r:embed="rId42" cstate="print">
                       <a:extLst>
                         <a:ext uri="{28A0092B-C50C-407E-A947-70E740481C1C}">
                           <a14:useLocalDpi xmlns:a14="http://schemas.microsoft.com/office/drawing/2010/main" val="0"/>
@@ -5464,7 +5265,7 @@
                     <pic:cNvPicPr/>
                   </pic:nvPicPr>
                   <pic:blipFill>
-                    <a:blip r:embed="rId45" cstate="print">
+                    <a:blip r:embed="rId43" cstate="print">
                       <a:extLst>
                         <a:ext uri="{28A0092B-C50C-407E-A947-70E740481C1C}">
                           <a14:useLocalDpi xmlns:a14="http://schemas.microsoft.com/office/drawing/2010/main" val="0"/>
@@ -5490,6 +5291,41 @@
           </wp:inline>
         </w:drawing>
       </w:r>
+    </w:p>
+    <w:p>
+      <w:pPr>
+        <w:jc w:val="center"/>
+        <w:rPr>
+          <w:rFonts w:ascii="Arial" w:hAnsi="Arial" w:cs="Arial"/>
+          <w:b/>
+          <w:bCs/>
+          <w:sz w:val="24"/>
+          <w:szCs w:val="24"/>
+          <w:u w:val="single"/>
+        </w:rPr>
+      </w:pPr>
+      <w:r>
+        <w:rPr>
+          <w:rFonts w:ascii="Arial" w:hAnsi="Arial" w:cs="Arial"/>
+          <w:b/>
+          <w:bCs/>
+          <w:sz w:val="24"/>
+          <w:szCs w:val="24"/>
+          <w:u w:val="single"/>
+        </w:rPr>
+        <w:lastRenderedPageBreak/>
+        <w:t>Gramática Libre del Contexto (GLC)</w:t>
+      </w:r>
+    </w:p>
+    <w:p>
+      <w:pPr>
+        <w:rPr>
+          <w:rFonts w:ascii="Arial" w:hAnsi="Arial" w:cs="Arial"/>
+          <w:sz w:val="24"/>
+          <w:szCs w:val="24"/>
+          <w:lang w:val="en-US"/>
+        </w:rPr>
+      </w:pPr>
     </w:p>
     <w:sectPr>
       <w:pgSz w:w="12240" w:h="15840"/>

</xml_diff>